<commit_message>
finalizacao dos casos de uso
</commit_message>
<xml_diff>
--- a/requisitos/contexto.docx
+++ b/requisitos/contexto.docx
@@ -58,14 +58,14 @@
                         </a:ln>
                         <a:extLst>
                           <a:ext uri="{909E8E84-426E-40dd-AFC4-6F175D3DCCD1}">
-                            <a14:hiddenFill xmlns="" xmlns:mo="http://schemas.microsoft.com/office/mac/office/2008/main" xmlns:mv="urn:schemas-microsoft-com:mac:vml" xmlns:o="urn:schemas-microsoft-com:office:office" xmlns:v="urn:schemas-microsoft-com:vml" xmlns:w10="urn:schemas-microsoft-com:office:word" xmlns:w="http://schemas.openxmlformats.org/wordprocessingml/2006/main" xmlns:a14="http://schemas.microsoft.com/office/drawing/2010/main">
+                            <a14:hiddenFill xmlns:a14="http://schemas.microsoft.com/office/drawing/2010/main" xmlns:w="http://schemas.openxmlformats.org/wordprocessingml/2006/main" xmlns:w10="urn:schemas-microsoft-com:office:word" xmlns:v="urn:schemas-microsoft-com:vml" xmlns:o="urn:schemas-microsoft-com:office:office" xmlns:mv="urn:schemas-microsoft-com:mac:vml" xmlns:mo="http://schemas.microsoft.com/office/mac/office/2008/main" xmlns="">
                               <a:solidFill>
                                 <a:srgbClr val="FFFFFF"/>
                               </a:solidFill>
                             </a14:hiddenFill>
                           </a:ext>
                           <a:ext uri="{91240B29-F687-4f45-9708-019B960494DF}">
-                            <a14:hiddenLine xmlns="" xmlns:mo="http://schemas.microsoft.com/office/mac/office/2008/main" xmlns:mv="urn:schemas-microsoft-com:mac:vml" xmlns:o="urn:schemas-microsoft-com:office:office" xmlns:v="urn:schemas-microsoft-com:vml" xmlns:w10="urn:schemas-microsoft-com:office:word" xmlns:w="http://schemas.openxmlformats.org/wordprocessingml/2006/main" xmlns:a14="http://schemas.microsoft.com/office/drawing/2010/main" w="9525">
+                            <a14:hiddenLine xmlns:a14="http://schemas.microsoft.com/office/drawing/2010/main" xmlns:w="http://schemas.openxmlformats.org/wordprocessingml/2006/main" xmlns:w10="urn:schemas-microsoft-com:office:word" xmlns:v="urn:schemas-microsoft-com:vml" xmlns:o="urn:schemas-microsoft-com:office:office" xmlns:mv="urn:schemas-microsoft-com:mac:vml" xmlns:mo="http://schemas.microsoft.com/office/mac/office/2008/main" xmlns="" w="9525">
                               <a:solidFill>
                                 <a:srgbClr val="000000"/>
                               </a:solidFill>
@@ -966,7 +966,7 @@
                             </a:ln>
                             <a:extLst>
                               <a:ext uri="{91240B29-F687-4f45-9708-019B960494DF}">
-                                <a14:hiddenLine xmlns="" xmlns:mo="http://schemas.microsoft.com/office/mac/office/2008/main" xmlns:mv="urn:schemas-microsoft-com:mac:vml" xmlns:o="urn:schemas-microsoft-com:office:office" xmlns:v="urn:schemas-microsoft-com:vml" xmlns:w10="urn:schemas-microsoft-com:office:word" xmlns:w="http://schemas.openxmlformats.org/wordprocessingml/2006/main" xmlns:a14="http://schemas.microsoft.com/office/drawing/2010/main" w="9525">
+                                <a14:hiddenLine xmlns:a14="http://schemas.microsoft.com/office/drawing/2010/main" xmlns:w="http://schemas.openxmlformats.org/wordprocessingml/2006/main" xmlns:w10="urn:schemas-microsoft-com:office:word" xmlns:v="urn:schemas-microsoft-com:vml" xmlns:o="urn:schemas-microsoft-com:office:office" xmlns:mv="urn:schemas-microsoft-com:mac:vml" xmlns:mo="http://schemas.microsoft.com/office/mac/office/2008/main" xmlns="" w="9525">
                                   <a:solidFill>
                                     <a:srgbClr val="000000"/>
                                   </a:solidFill>
@@ -1004,7 +1004,7 @@
                             </a:ln>
                             <a:extLst>
                               <a:ext uri="{91240B29-F687-4f45-9708-019B960494DF}">
-                                <a14:hiddenLine xmlns="" xmlns:mo="http://schemas.microsoft.com/office/mac/office/2008/main" xmlns:mv="urn:schemas-microsoft-com:mac:vml" xmlns:o="urn:schemas-microsoft-com:office:office" xmlns:v="urn:schemas-microsoft-com:vml" xmlns:w10="urn:schemas-microsoft-com:office:word" xmlns:w="http://schemas.openxmlformats.org/wordprocessingml/2006/main" xmlns:a14="http://schemas.microsoft.com/office/drawing/2010/main" w="9525">
+                                <a14:hiddenLine xmlns:a14="http://schemas.microsoft.com/office/drawing/2010/main" xmlns:w="http://schemas.openxmlformats.org/wordprocessingml/2006/main" xmlns:w10="urn:schemas-microsoft-com:office:word" xmlns:v="urn:schemas-microsoft-com:vml" xmlns:o="urn:schemas-microsoft-com:office:office" xmlns:mv="urn:schemas-microsoft-com:mac:vml" xmlns:mo="http://schemas.microsoft.com/office/mac/office/2008/main" xmlns="" w="9525">
                                   <a:solidFill>
                                     <a:srgbClr val="000000"/>
                                   </a:solidFill>
@@ -1042,7 +1042,7 @@
                           </a:ln>
                           <a:extLst>
                             <a:ext uri="{909E8E84-426E-40dd-AFC4-6F175D3DCCD1}">
-                              <a14:hiddenFill xmlns="" xmlns:mo="http://schemas.microsoft.com/office/mac/office/2008/main" xmlns:mv="urn:schemas-microsoft-com:mac:vml" xmlns:o="urn:schemas-microsoft-com:office:office" xmlns:v="urn:schemas-microsoft-com:vml" xmlns:w10="urn:schemas-microsoft-com:office:word" xmlns:w="http://schemas.openxmlformats.org/wordprocessingml/2006/main" xmlns:a14="http://schemas.microsoft.com/office/drawing/2010/main">
+                              <a14:hiddenFill xmlns:a14="http://schemas.microsoft.com/office/drawing/2010/main" xmlns:w="http://schemas.openxmlformats.org/wordprocessingml/2006/main" xmlns:w10="urn:schemas-microsoft-com:office:word" xmlns:v="urn:schemas-microsoft-com:vml" xmlns:o="urn:schemas-microsoft-com:office:office" xmlns:mv="urn:schemas-microsoft-com:mac:vml" xmlns:mo="http://schemas.microsoft.com/office/mac/office/2008/main" xmlns="">
                                 <a:noFill/>
                               </a14:hiddenFill>
                             </a:ext>
@@ -1069,14 +1069,14 @@
                           </a:ln>
                           <a:extLst>
                             <a:ext uri="{909E8E84-426E-40dd-AFC4-6F175D3DCCD1}">
-                              <a14:hiddenFill xmlns="" xmlns:mo="http://schemas.microsoft.com/office/mac/office/2008/main" xmlns:mv="urn:schemas-microsoft-com:mac:vml" xmlns:o="urn:schemas-microsoft-com:office:office" xmlns:v="urn:schemas-microsoft-com:vml" xmlns:w10="urn:schemas-microsoft-com:office:word" xmlns:w="http://schemas.openxmlformats.org/wordprocessingml/2006/main" xmlns:a14="http://schemas.microsoft.com/office/drawing/2010/main">
+                              <a14:hiddenFill xmlns:a14="http://schemas.microsoft.com/office/drawing/2010/main" xmlns:w="http://schemas.openxmlformats.org/wordprocessingml/2006/main" xmlns:w10="urn:schemas-microsoft-com:office:word" xmlns:v="urn:schemas-microsoft-com:vml" xmlns:o="urn:schemas-microsoft-com:office:office" xmlns:mv="urn:schemas-microsoft-com:mac:vml" xmlns:mo="http://schemas.microsoft.com/office/mac/office/2008/main" xmlns="">
                                 <a:solidFill>
                                   <a:srgbClr val="FFFFFF"/>
                                 </a:solidFill>
                               </a14:hiddenFill>
                             </a:ext>
                             <a:ext uri="{91240B29-F687-4f45-9708-019B960494DF}">
-                              <a14:hiddenLine xmlns="" xmlns:mo="http://schemas.microsoft.com/office/mac/office/2008/main" xmlns:mv="urn:schemas-microsoft-com:mac:vml" xmlns:o="urn:schemas-microsoft-com:office:office" xmlns:v="urn:schemas-microsoft-com:vml" xmlns:w10="urn:schemas-microsoft-com:office:word" xmlns:w="http://schemas.openxmlformats.org/wordprocessingml/2006/main" xmlns:a14="http://schemas.microsoft.com/office/drawing/2010/main" w="9525">
+                              <a14:hiddenLine xmlns:a14="http://schemas.microsoft.com/office/drawing/2010/main" xmlns:w="http://schemas.openxmlformats.org/wordprocessingml/2006/main" xmlns:w10="urn:schemas-microsoft-com:office:word" xmlns:v="urn:schemas-microsoft-com:vml" xmlns:o="urn:schemas-microsoft-com:office:office" xmlns:mv="urn:schemas-microsoft-com:mac:vml" xmlns:mo="http://schemas.microsoft.com/office/mac/office/2008/main" xmlns="" w="9525">
                                 <a:solidFill>
                                   <a:srgbClr val="000000"/>
                                 </a:solidFill>
@@ -1753,69 +1753,69 @@
         <w:jc w:val="both"/>
         <w:rPr>
           <w:rFonts w:ascii="Verdana" w:hAnsi="Verdana" w:cs="Arial"/>
-          <w:color w:val="222222"/>
-        </w:rPr>
-      </w:pPr>
-      <w:r>
-        <w:rPr>
-          <w:rFonts w:ascii="Verdana" w:hAnsi="Verdana" w:cs="Arial"/>
-          <w:color w:val="222222"/>
+          <w:color w:val="00B050"/>
+        </w:rPr>
+      </w:pPr>
+      <w:r>
+        <w:rPr>
+          <w:rFonts w:ascii="Verdana" w:hAnsi="Verdana" w:cs="Arial"/>
+          <w:color w:val="00B050"/>
         </w:rPr>
         <w:t xml:space="preserve">- </w:t>
       </w:r>
       <w:r>
         <w:rPr>
           <w:rFonts w:ascii="Verdana" w:hAnsi="Verdana" w:cs="Arial"/>
-          <w:color w:val="222222"/>
+          <w:color w:val="00B050"/>
         </w:rPr>
         <w:t>Fornecedores</w:t>
       </w:r>
       <w:r>
         <w:rPr>
           <w:rFonts w:ascii="Verdana" w:hAnsi="Verdana" w:cs="Arial"/>
-          <w:color w:val="222222"/>
+          <w:color w:val="00B050"/>
         </w:rPr>
         <w:t xml:space="preserve"> – </w:t>
       </w:r>
       <w:r>
         <w:rPr>
           <w:rFonts w:ascii="Verdana" w:hAnsi="Verdana" w:cs="Arial"/>
-          <w:color w:val="222222"/>
+          <w:color w:val="00B050"/>
         </w:rPr>
         <w:t>fornecem os produtos para a empresa.</w:t>
       </w:r>
       <w:r>
         <w:rPr>
           <w:rFonts w:ascii="Verdana" w:hAnsi="Verdana" w:cs="Arial"/>
-          <w:color w:val="222222"/>
+          <w:color w:val="00B050"/>
         </w:rPr>
         <w:t xml:space="preserve"> E</w:t>
       </w:r>
       <w:r>
         <w:rPr>
           <w:rFonts w:ascii="Verdana" w:hAnsi="Verdana" w:cs="Arial"/>
-          <w:color w:val="222222"/>
+          <w:color w:val="00B050"/>
         </w:rPr>
         <w:t>les</w:t>
       </w:r>
       <w:r>
         <w:rPr>
           <w:rFonts w:ascii="Verdana" w:hAnsi="Verdana" w:cs="Arial"/>
-          <w:color w:val="222222"/>
+          <w:color w:val="00B050"/>
         </w:rPr>
         <w:t xml:space="preserve"> devem estar cadastrad</w:t>
       </w:r>
       <w:r>
         <w:rPr>
           <w:rFonts w:ascii="Verdana" w:hAnsi="Verdana" w:cs="Arial"/>
-          <w:color w:val="222222"/>
+          <w:color w:val="00B050"/>
         </w:rPr>
         <w:t>os</w:t>
       </w:r>
       <w:r>
         <w:rPr>
           <w:rFonts w:ascii="Verdana" w:hAnsi="Verdana" w:cs="Arial"/>
-          <w:color w:val="222222"/>
+          <w:color w:val="00B050"/>
         </w:rPr>
         <w:t xml:space="preserve"> no sistema.</w:t>
       </w:r>
@@ -1827,41 +1827,41 @@
         <w:jc w:val="both"/>
         <w:rPr>
           <w:rFonts w:ascii="Verdana" w:hAnsi="Verdana" w:cs="Arial"/>
-          <w:color w:val="222222"/>
-        </w:rPr>
-      </w:pPr>
-      <w:r>
-        <w:rPr>
-          <w:rFonts w:ascii="Verdana" w:hAnsi="Verdana" w:cs="Arial"/>
-          <w:color w:val="222222"/>
+          <w:color w:val="00B050"/>
+        </w:rPr>
+      </w:pPr>
+      <w:r>
+        <w:rPr>
+          <w:rFonts w:ascii="Verdana" w:hAnsi="Verdana" w:cs="Arial"/>
+          <w:color w:val="00B050"/>
         </w:rPr>
         <w:t xml:space="preserve">- </w:t>
       </w:r>
       <w:r>
         <w:rPr>
           <w:rFonts w:ascii="Verdana" w:hAnsi="Verdana" w:cs="Arial"/>
-          <w:color w:val="222222"/>
+          <w:color w:val="00B050"/>
         </w:rPr>
         <w:t>Clientes especiais</w:t>
       </w:r>
       <w:r>
         <w:rPr>
           <w:rFonts w:ascii="Verdana" w:hAnsi="Verdana" w:cs="Arial"/>
-          <w:color w:val="222222"/>
+          <w:color w:val="00B050"/>
         </w:rPr>
         <w:t xml:space="preserve">- </w:t>
       </w:r>
       <w:r>
         <w:rPr>
           <w:rFonts w:ascii="Verdana" w:hAnsi="Verdana" w:cs="Arial"/>
-          <w:color w:val="222222"/>
+          <w:color w:val="00B050"/>
         </w:rPr>
         <w:t>eles podem integrar o sistema deles com o da empresa para verificar preços e solicitar orçamentos.</w:t>
       </w:r>
       <w:r>
         <w:rPr>
           <w:rFonts w:ascii="Verdana" w:hAnsi="Verdana" w:cs="Arial"/>
-          <w:color w:val="222222"/>
+          <w:color w:val="00B050"/>
         </w:rPr>
         <w:t xml:space="preserve"> </w:t>
       </w:r>
@@ -1879,72 +1879,79 @@
       <w:r>
         <w:rPr>
           <w:rFonts w:ascii="Verdana" w:hAnsi="Verdana" w:cs="Arial"/>
+          <w:color w:val="00B050"/>
+        </w:rPr>
+        <w:t xml:space="preserve">- </w:t>
+      </w:r>
+      <w:r>
+        <w:rPr>
+          <w:rFonts w:ascii="Verdana" w:hAnsi="Verdana" w:cs="Arial"/>
+          <w:color w:val="00B050"/>
+        </w:rPr>
+        <w:t>F</w:t>
+      </w:r>
+      <w:r>
+        <w:rPr>
+          <w:rFonts w:ascii="Verdana" w:hAnsi="Verdana" w:cs="Arial"/>
+          <w:color w:val="00B050"/>
+        </w:rPr>
+        <w:t xml:space="preserve">abricante e/ou revendedor </w:t>
+      </w:r>
+      <w:r>
+        <w:rPr>
+          <w:rFonts w:ascii="Verdana" w:hAnsi="Verdana" w:cs="Arial"/>
+          <w:color w:val="00B050"/>
+        </w:rPr>
+        <w:t xml:space="preserve">- </w:t>
+      </w:r>
+      <w:r>
+        <w:rPr>
+          <w:rFonts w:ascii="Verdana" w:hAnsi="Verdana" w:cs="Arial"/>
+          <w:color w:val="00B050"/>
+        </w:rPr>
+        <w:t xml:space="preserve">são responsáveis pelos processos </w:t>
+      </w:r>
+      <w:r>
+        <w:rPr>
+          <w:rFonts w:ascii="Verdana" w:hAnsi="Verdana" w:cs="Arial"/>
+          <w:color w:val="00B050"/>
+        </w:rPr>
+        <w:t xml:space="preserve">de </w:t>
+      </w:r>
+      <w:r>
+        <w:rPr>
+          <w:rFonts w:ascii="Verdana" w:hAnsi="Verdana" w:cs="Arial"/>
+          <w:color w:val="00B050"/>
+        </w:rPr>
+        <w:t>descarte de embalagens e recolhimento de produtos agrotóxicos vencidos. Ele</w:t>
+      </w:r>
+      <w:r>
+        <w:rPr>
+          <w:rFonts w:ascii="Verdana" w:hAnsi="Verdana" w:cs="Arial"/>
+          <w:color w:val="00B050"/>
+        </w:rPr>
+        <w:t>s</w:t>
+      </w:r>
+      <w:r>
+        <w:rPr>
+          <w:rFonts w:ascii="Verdana" w:hAnsi="Verdana" w:cs="Arial"/>
+          <w:color w:val="00B050"/>
+        </w:rPr>
+        <w:t xml:space="preserve"> devem ser avisados da necessidade de descarte com tipos de produtos, volumes e quantidade de embalagens. </w:t>
+      </w:r>
+      <w:r>
+        <w:rPr>
+          <w:rFonts w:ascii="Verdana" w:hAnsi="Verdana" w:cs="Arial"/>
+          <w:color w:val="00B050"/>
+        </w:rPr>
+        <w:t>Eles devem estar cadastrados no sistema</w:t>
+      </w:r>
+      <w:r>
+        <w:rPr>
+          <w:rFonts w:ascii="Verdana" w:hAnsi="Verdana" w:cs="Arial"/>
           <w:color w:val="222222"/>
         </w:rPr>
-        <w:t xml:space="preserve">- </w:t>
-      </w:r>
-      <w:r>
-        <w:rPr>
-          <w:rFonts w:ascii="Verdana" w:hAnsi="Verdana" w:cs="Arial"/>
-          <w:color w:val="222222"/>
-        </w:rPr>
-        <w:t>F</w:t>
-      </w:r>
-      <w:r>
-        <w:rPr>
-          <w:rFonts w:ascii="Verdana" w:hAnsi="Verdana" w:cs="Arial"/>
-          <w:color w:val="222222"/>
-        </w:rPr>
-        <w:t xml:space="preserve">abricante e/ou revendedor </w:t>
-      </w:r>
-      <w:r>
-        <w:rPr>
-          <w:rFonts w:ascii="Verdana" w:hAnsi="Verdana" w:cs="Arial"/>
-          <w:color w:val="222222"/>
-        </w:rPr>
-        <w:t xml:space="preserve">- </w:t>
-      </w:r>
-      <w:r>
-        <w:rPr>
-          <w:rFonts w:ascii="Verdana" w:hAnsi="Verdana" w:cs="Arial"/>
-          <w:color w:val="222222"/>
-        </w:rPr>
-        <w:t xml:space="preserve">são responsáveis pelos processos </w:t>
-      </w:r>
-      <w:r>
-        <w:rPr>
-          <w:rFonts w:ascii="Verdana" w:hAnsi="Verdana" w:cs="Arial"/>
-          <w:color w:val="222222"/>
-        </w:rPr>
-        <w:t xml:space="preserve">de </w:t>
-      </w:r>
-      <w:r>
-        <w:rPr>
-          <w:rFonts w:ascii="Verdana" w:hAnsi="Verdana" w:cs="Arial"/>
-          <w:color w:val="222222"/>
-        </w:rPr>
-        <w:t>descarte de embalagens e recolhimento de produtos agrotóxicos vencidos. Ele</w:t>
-      </w:r>
-      <w:r>
-        <w:rPr>
-          <w:rFonts w:ascii="Verdana" w:hAnsi="Verdana" w:cs="Arial"/>
-          <w:color w:val="222222"/>
-        </w:rPr>
-        <w:t>s</w:t>
-      </w:r>
-      <w:r>
-        <w:rPr>
-          <w:rFonts w:ascii="Verdana" w:hAnsi="Verdana" w:cs="Arial"/>
-          <w:color w:val="222222"/>
-        </w:rPr>
-        <w:t xml:space="preserve"> devem ser avisados da necessidade de descarte com tipos de produtos, volumes e quantidade de embalagens. </w:t>
-      </w:r>
-      <w:r>
-        <w:rPr>
-          <w:rFonts w:ascii="Verdana" w:hAnsi="Verdana" w:cs="Arial"/>
-          <w:color w:val="222222"/>
-        </w:rPr>
-        <w:t>Eles devem estar cadastrados no sistema.</w:t>
+        <w:t>.</w:t>
       </w:r>
     </w:p>
     <w:p>
@@ -2011,13 +2018,13 @@
         <w:jc w:val="both"/>
         <w:rPr>
           <w:rFonts w:ascii="Verdana" w:hAnsi="Verdana" w:cs="Arial"/>
-          <w:color w:val="222222"/>
-        </w:rPr>
-      </w:pPr>
-      <w:r>
-        <w:rPr>
-          <w:rFonts w:ascii="Verdana" w:hAnsi="Verdana" w:cs="Arial"/>
-          <w:color w:val="222222"/>
+          <w:color w:val="00B050"/>
+        </w:rPr>
+      </w:pPr>
+      <w:r>
+        <w:rPr>
+          <w:rFonts w:ascii="Verdana" w:hAnsi="Verdana" w:cs="Arial"/>
+          <w:color w:val="00B050"/>
         </w:rPr>
         <w:t xml:space="preserve">As vendas podem ser realizadas em modo local nas estações de vendas dos vendedores internos na loja. Pode ser feito por vendedores externos que usam </w:t>
       </w:r>
@@ -2025,7 +2032,7 @@
       <w:r>
         <w:rPr>
           <w:rFonts w:ascii="Verdana" w:hAnsi="Verdana" w:cs="Arial"/>
-          <w:color w:val="222222"/>
+          <w:color w:val="00B050"/>
         </w:rPr>
         <w:t>smartfones</w:t>
       </w:r>
@@ -2033,21 +2040,21 @@
       <w:r>
         <w:rPr>
           <w:rFonts w:ascii="Verdana" w:hAnsi="Verdana" w:cs="Arial"/>
-          <w:color w:val="222222"/>
+          <w:color w:val="00B050"/>
         </w:rPr>
         <w:t xml:space="preserve"> ou laptops.</w:t>
       </w:r>
       <w:r>
         <w:rPr>
           <w:rFonts w:ascii="Verdana" w:hAnsi="Verdana" w:cs="Arial"/>
-          <w:color w:val="222222"/>
+          <w:color w:val="00B050"/>
         </w:rPr>
         <w:t xml:space="preserve"> </w:t>
       </w:r>
       <w:r>
         <w:rPr>
           <w:rFonts w:ascii="Verdana" w:hAnsi="Verdana" w:cs="Arial"/>
-          <w:color w:val="222222"/>
+          <w:color w:val="00B050"/>
         </w:rPr>
         <w:t xml:space="preserve">Os clientes podem comprar também pelo aplicativo disponível para </w:t>
       </w:r>
@@ -2055,7 +2062,7 @@
       <w:r>
         <w:rPr>
           <w:rFonts w:ascii="Verdana" w:hAnsi="Verdana" w:cs="Arial"/>
-          <w:color w:val="222222"/>
+          <w:color w:val="00B050"/>
         </w:rPr>
         <w:t>smartfone</w:t>
       </w:r>
@@ -2063,7 +2070,7 @@
       <w:r>
         <w:rPr>
           <w:rFonts w:ascii="Verdana" w:hAnsi="Verdana" w:cs="Arial"/>
-          <w:color w:val="222222"/>
+          <w:color w:val="00B050"/>
         </w:rPr>
         <w:t xml:space="preserve"> ou web.  </w:t>
       </w:r>
@@ -2123,27 +2130,27 @@
         <w:jc w:val="both"/>
         <w:rPr>
           <w:rFonts w:ascii="Verdana" w:hAnsi="Verdana" w:cs="Arial"/>
-          <w:color w:val="222222"/>
-        </w:rPr>
-      </w:pPr>
-      <w:r>
-        <w:rPr>
-          <w:rFonts w:ascii="Verdana" w:hAnsi="Verdana" w:cs="Arial"/>
-          <w:color w:val="222222"/>
+          <w:color w:val="00B050"/>
+        </w:rPr>
+      </w:pPr>
+      <w:r>
+        <w:rPr>
+          <w:rFonts w:ascii="Verdana" w:hAnsi="Verdana" w:cs="Arial"/>
+          <w:color w:val="00B050"/>
         </w:rPr>
         <w:t xml:space="preserve">Deve estar integrado com o módulo de vendas. Os pedidos orçamento podem ser enviados automaticamente para os fornecedores para solicitação de compras ou de orçamentos. </w:t>
       </w:r>
       <w:r>
         <w:rPr>
           <w:rFonts w:ascii="Verdana" w:hAnsi="Verdana" w:cs="Arial"/>
-          <w:color w:val="222222"/>
+          <w:color w:val="00B050"/>
         </w:rPr>
         <w:t xml:space="preserve">Os </w:t>
       </w:r>
       <w:r>
         <w:rPr>
           <w:rFonts w:ascii="Verdana" w:hAnsi="Verdana" w:cs="Arial"/>
-          <w:color w:val="222222"/>
+          <w:color w:val="00B050"/>
         </w:rPr>
         <w:lastRenderedPageBreak/>
         <w:t>sistemas do fornecedor e da empresa podem se comunicar por meio de APIs na solicitação e envio de orçamentos.</w:t>
@@ -2173,90 +2180,90 @@
         <w:jc w:val="both"/>
         <w:rPr>
           <w:rFonts w:ascii="Verdana" w:hAnsi="Verdana" w:cs="Arial"/>
-          <w:color w:val="222222"/>
-        </w:rPr>
-      </w:pPr>
-      <w:r>
-        <w:rPr>
-          <w:rFonts w:ascii="Verdana" w:hAnsi="Verdana" w:cs="Arial"/>
-          <w:color w:val="222222"/>
+          <w:color w:val="00B050"/>
+        </w:rPr>
+      </w:pPr>
+      <w:r>
+        <w:rPr>
+          <w:rFonts w:ascii="Verdana" w:hAnsi="Verdana" w:cs="Arial"/>
+          <w:color w:val="00B050"/>
         </w:rPr>
         <w:t>-</w:t>
       </w:r>
       <w:r>
         <w:rPr>
           <w:rFonts w:ascii="Verdana" w:hAnsi="Verdana" w:cs="Arial"/>
-          <w:color w:val="222222"/>
+          <w:color w:val="00B050"/>
         </w:rPr>
         <w:t xml:space="preserve"> </w:t>
       </w:r>
       <w:r>
         <w:rPr>
           <w:rFonts w:ascii="Verdana" w:hAnsi="Verdana" w:cs="Arial"/>
-          <w:color w:val="222222"/>
+          <w:color w:val="00B050"/>
         </w:rPr>
         <w:t>Controle de descarte de embalagens e produtos vencidos. Deve estar integrado com o módulo de estoque e vendas. O a</w:t>
       </w:r>
       <w:r>
         <w:rPr>
           <w:rFonts w:ascii="Verdana" w:hAnsi="Verdana" w:cs="Arial"/>
-          <w:color w:val="222222"/>
+          <w:color w:val="00B050"/>
         </w:rPr>
         <w:t>r</w:t>
       </w:r>
       <w:r>
         <w:rPr>
           <w:rFonts w:ascii="Verdana" w:hAnsi="Verdana" w:cs="Arial"/>
-          <w:color w:val="222222"/>
+          <w:color w:val="00B050"/>
         </w:rPr>
         <w:t>m</w:t>
       </w:r>
       <w:r>
         <w:rPr>
           <w:rFonts w:ascii="Verdana" w:hAnsi="Verdana" w:cs="Arial"/>
-          <w:color w:val="222222"/>
+          <w:color w:val="00B050"/>
         </w:rPr>
         <w:t>aze</w:t>
       </w:r>
       <w:r>
         <w:rPr>
           <w:rFonts w:ascii="Verdana" w:hAnsi="Verdana" w:cs="Arial"/>
-          <w:color w:val="222222"/>
+          <w:color w:val="00B050"/>
         </w:rPr>
         <w:t>n</w:t>
       </w:r>
       <w:r>
         <w:rPr>
           <w:rFonts w:ascii="Verdana" w:hAnsi="Verdana" w:cs="Arial"/>
-          <w:color w:val="222222"/>
+          <w:color w:val="00B050"/>
         </w:rPr>
         <w:t>a</w:t>
       </w:r>
       <w:r>
         <w:rPr>
           <w:rFonts w:ascii="Verdana" w:hAnsi="Verdana" w:cs="Arial"/>
-          <w:color w:val="222222"/>
+          <w:color w:val="00B050"/>
         </w:rPr>
         <w:t>m</w:t>
       </w:r>
       <w:r>
         <w:rPr>
           <w:rFonts w:ascii="Verdana" w:hAnsi="Verdana" w:cs="Arial"/>
-          <w:color w:val="222222"/>
+          <w:color w:val="00B050"/>
         </w:rPr>
         <w:t>e</w:t>
       </w:r>
       <w:r>
         <w:rPr>
           <w:rFonts w:ascii="Verdana" w:hAnsi="Verdana" w:cs="Arial"/>
-          <w:color w:val="222222"/>
+          <w:color w:val="00B050"/>
         </w:rPr>
         <w:t xml:space="preserve">nto das embalagens e </w:t>
       </w:r>
       <w:r>
         <w:rPr>
           <w:rFonts w:ascii="Verdana" w:hAnsi="Verdana" w:cs="Arial"/>
-          <w:color w:val="222222"/>
+          <w:color w:val="00B050"/>
         </w:rPr>
         <w:t xml:space="preserve">produtos vencidos devem ser controlados e a solicitação de recolhimento ao fabricante o revendedor deve ser feito automaticamente.  </w:t>
       </w:r>
@@ -2267,36 +2274,76 @@
         <w:jc w:val="both"/>
         <w:rPr>
           <w:rFonts w:ascii="Verdana" w:hAnsi="Verdana" w:cs="Arial"/>
+          <w:color w:val="00B050"/>
+        </w:rPr>
+      </w:pPr>
+      <w:r>
+        <w:rPr>
+          <w:rFonts w:ascii="Verdana" w:hAnsi="Verdana" w:cs="Arial"/>
+          <w:color w:val="00B050"/>
+        </w:rPr>
+        <w:t xml:space="preserve">- </w:t>
+      </w:r>
+      <w:r>
+        <w:rPr>
+          <w:rFonts w:ascii="Verdana" w:hAnsi="Verdana" w:cs="Arial"/>
+          <w:color w:val="00B050"/>
+        </w:rPr>
+        <w:t>Controle da logística de entrega</w:t>
+      </w:r>
+      <w:r>
+        <w:rPr>
+          <w:rFonts w:ascii="Verdana" w:hAnsi="Verdana" w:cs="Arial"/>
+          <w:color w:val="00B050"/>
+        </w:rPr>
+        <w:t>.</w:t>
+      </w:r>
+      <w:r>
+        <w:rPr>
+          <w:rFonts w:ascii="Verdana" w:hAnsi="Verdana" w:cs="Arial"/>
+          <w:color w:val="00B050"/>
+        </w:rPr>
+        <w:t xml:space="preserve"> É o controle da logística para entrega das vendas </w:t>
+      </w:r>
+      <w:bookmarkStart w:id="0" w:name="_GoBack"/>
+      <w:r>
+        <w:rPr>
+          <w:rFonts w:ascii="Verdana" w:hAnsi="Verdana" w:cs="Arial"/>
+          <w:color w:val="00B050"/>
+        </w:rPr>
+        <w:t xml:space="preserve">efetuadas. A entrega pode ser feita por parceiros externos ou pela própria empresa.  </w:t>
+      </w:r>
+    </w:p>
+    <w:bookmarkEnd w:id="0"/>
+    <w:p>
+      <w:pPr>
+        <w:spacing w:line="360" w:lineRule="auto"/>
+        <w:jc w:val="both"/>
+        <w:rPr>
+          <w:rFonts w:ascii="Verdana" w:hAnsi="Verdana" w:cs="Arial"/>
           <w:color w:val="222222"/>
         </w:rPr>
       </w:pPr>
       <w:r>
         <w:rPr>
           <w:rFonts w:ascii="Verdana" w:hAnsi="Verdana" w:cs="Arial"/>
+          <w:color w:val="00B050"/>
+        </w:rPr>
+        <w:t xml:space="preserve">- </w:t>
+      </w:r>
+      <w:r>
+        <w:rPr>
+          <w:rFonts w:ascii="Verdana" w:hAnsi="Verdana" w:cs="Arial"/>
+          <w:color w:val="00B050"/>
+        </w:rPr>
+        <w:t>Comunicação com clientes especiais. Esses clientes podem consultar os produtos e solicitar orçamentos por meio de APIs que comunicam diretamente com os seus sistemas.</w:t>
+      </w:r>
+      <w:r>
+        <w:rPr>
+          <w:rFonts w:ascii="Verdana" w:hAnsi="Verdana" w:cs="Arial"/>
           <w:color w:val="222222"/>
         </w:rPr>
-        <w:t xml:space="preserve">- </w:t>
-      </w:r>
-      <w:r>
-        <w:rPr>
-          <w:rFonts w:ascii="Verdana" w:hAnsi="Verdana" w:cs="Arial"/>
-          <w:color w:val="222222"/>
-        </w:rPr>
-        <w:t>Controle da logística de entrega</w:t>
-      </w:r>
-      <w:r>
-        <w:rPr>
-          <w:rFonts w:ascii="Verdana" w:hAnsi="Verdana" w:cs="Arial"/>
-          <w:color w:val="222222"/>
-        </w:rPr>
-        <w:t>.</w:t>
-      </w:r>
-      <w:r>
-        <w:rPr>
-          <w:rFonts w:ascii="Verdana" w:hAnsi="Verdana" w:cs="Arial"/>
-          <w:color w:val="222222"/>
-        </w:rPr>
-        <w:t xml:space="preserve"> É o controle da logística para entrega das vendas efetuadas. A entrega pode ser feita por parceiros externos ou pela própria empresa.  </w:t>
+        <w:t xml:space="preserve">  </w:t>
       </w:r>
     </w:p>
     <w:p>
@@ -2305,22 +2352,78 @@
         <w:jc w:val="both"/>
         <w:rPr>
           <w:rFonts w:ascii="Verdana" w:hAnsi="Verdana" w:cs="Arial"/>
-          <w:color w:val="222222"/>
-        </w:rPr>
-      </w:pPr>
-      <w:r>
-        <w:rPr>
-          <w:rFonts w:ascii="Verdana" w:hAnsi="Verdana" w:cs="Arial"/>
-          <w:color w:val="222222"/>
+          <w:color w:val="00B050"/>
+        </w:rPr>
+      </w:pPr>
+      <w:r>
+        <w:rPr>
+          <w:rFonts w:ascii="Verdana" w:hAnsi="Verdana" w:cs="Arial"/>
+          <w:color w:val="00B050"/>
         </w:rPr>
         <w:t xml:space="preserve">- </w:t>
       </w:r>
       <w:r>
         <w:rPr>
           <w:rFonts w:ascii="Verdana" w:hAnsi="Verdana" w:cs="Arial"/>
-          <w:color w:val="222222"/>
-        </w:rPr>
-        <w:t xml:space="preserve">Comunicação com clientes especiais. Esses clientes podem consultar os produtos e solicitar orçamentos por meio de APIs que comunicam diretamente com os seus sistemas.  </w:t>
+          <w:color w:val="00B050"/>
+        </w:rPr>
+        <w:t>C</w:t>
+      </w:r>
+      <w:r>
+        <w:rPr>
+          <w:rFonts w:ascii="Verdana" w:hAnsi="Verdana" w:cs="Arial"/>
+          <w:color w:val="00B050"/>
+        </w:rPr>
+        <w:t xml:space="preserve">ontrole </w:t>
+      </w:r>
+      <w:r>
+        <w:rPr>
+          <w:rFonts w:ascii="Verdana" w:hAnsi="Verdana" w:cs="Arial"/>
+          <w:color w:val="00B050"/>
+        </w:rPr>
+        <w:t>das propagandas e promoções</w:t>
+      </w:r>
+      <w:r>
+        <w:rPr>
+          <w:rFonts w:ascii="Verdana" w:hAnsi="Verdana" w:cs="Arial"/>
+          <w:color w:val="00B050"/>
+        </w:rPr>
+        <w:t xml:space="preserve">. Faz gestão das </w:t>
+      </w:r>
+      <w:r>
+        <w:rPr>
+          <w:rFonts w:ascii="Verdana" w:hAnsi="Verdana" w:cs="Arial"/>
+          <w:color w:val="00B050"/>
+        </w:rPr>
+        <w:t xml:space="preserve">propagandas e das promoções  para divulgação </w:t>
+      </w:r>
+      <w:r>
+        <w:rPr>
+          <w:rFonts w:ascii="Verdana" w:hAnsi="Verdana" w:cs="Arial"/>
+          <w:color w:val="00B050"/>
+        </w:rPr>
+        <w:t xml:space="preserve"> </w:t>
+      </w:r>
+      <w:r>
+        <w:rPr>
+          <w:rFonts w:ascii="Verdana" w:hAnsi="Verdana" w:cs="Arial"/>
+          <w:color w:val="00B050"/>
+        </w:rPr>
+        <w:t>para os clientes</w:t>
+      </w:r>
+      <w:r>
+        <w:rPr>
+          <w:rFonts w:ascii="Verdana" w:hAnsi="Verdana" w:cs="Arial"/>
+          <w:color w:val="00B050"/>
+        </w:rPr>
+        <w:t>.</w:t>
+      </w:r>
+      <w:r>
+        <w:rPr>
+          <w:rFonts w:ascii="Verdana" w:hAnsi="Verdana" w:cs="Arial"/>
+          <w:color w:val="00B050"/>
+        </w:rPr>
+        <w:t xml:space="preserve"> </w:t>
       </w:r>
     </w:p>
     <w:p>
@@ -2329,153 +2432,41 @@
         <w:jc w:val="both"/>
         <w:rPr>
           <w:rFonts w:ascii="Verdana" w:hAnsi="Verdana" w:cs="Arial"/>
-          <w:color w:val="222222"/>
-        </w:rPr>
-      </w:pPr>
-      <w:r>
-        <w:rPr>
-          <w:rFonts w:ascii="Verdana" w:hAnsi="Verdana" w:cs="Arial"/>
-          <w:color w:val="222222"/>
-        </w:rPr>
-        <w:t xml:space="preserve">- </w:t>
-      </w:r>
-      <w:r>
-        <w:rPr>
-          <w:rFonts w:ascii="Verdana" w:hAnsi="Verdana" w:cs="Arial"/>
-          <w:color w:val="222222"/>
-        </w:rPr>
-        <w:t>C</w:t>
-      </w:r>
-      <w:r>
-        <w:rPr>
-          <w:rFonts w:ascii="Verdana" w:hAnsi="Verdana" w:cs="Arial"/>
-          <w:color w:val="222222"/>
-        </w:rPr>
-        <w:t xml:space="preserve">ontrole </w:t>
-      </w:r>
-      <w:r>
-        <w:rPr>
-          <w:rFonts w:ascii="Verdana" w:hAnsi="Verdana" w:cs="Arial"/>
-          <w:color w:val="222222"/>
-        </w:rPr>
-        <w:t>das propagandas e promoções</w:t>
-      </w:r>
-      <w:r>
-        <w:rPr>
-          <w:rFonts w:ascii="Verdana" w:hAnsi="Verdana" w:cs="Arial"/>
-          <w:color w:val="222222"/>
-        </w:rPr>
-        <w:t xml:space="preserve">. Faz gestão das </w:t>
-      </w:r>
-      <w:r>
-        <w:rPr>
-          <w:rFonts w:ascii="Verdana" w:hAnsi="Verdana" w:cs="Arial"/>
-          <w:color w:val="222222"/>
-        </w:rPr>
-        <w:t xml:space="preserve">propagandas e das </w:t>
-      </w:r>
-      <w:proofErr w:type="gramStart"/>
-      <w:r>
-        <w:rPr>
-          <w:rFonts w:ascii="Verdana" w:hAnsi="Verdana" w:cs="Arial"/>
-          <w:color w:val="222222"/>
-        </w:rPr>
-        <w:t>promoções  para</w:t>
-      </w:r>
-      <w:proofErr w:type="gramEnd"/>
-      <w:r>
-        <w:rPr>
-          <w:rFonts w:ascii="Verdana" w:hAnsi="Verdana" w:cs="Arial"/>
-          <w:color w:val="222222"/>
-        </w:rPr>
-        <w:t xml:space="preserve"> divulgação </w:t>
-      </w:r>
-      <w:r>
-        <w:rPr>
-          <w:rFonts w:ascii="Verdana" w:hAnsi="Verdana" w:cs="Arial"/>
-          <w:color w:val="222222"/>
+          <w:color w:val="00B050"/>
+        </w:rPr>
+      </w:pPr>
+      <w:r>
+        <w:rPr>
+          <w:rFonts w:ascii="Verdana" w:hAnsi="Verdana" w:cs="Arial"/>
+          <w:color w:val="00B050"/>
+        </w:rPr>
+        <w:t>-</w:t>
+      </w:r>
+      <w:r>
+        <w:rPr>
+          <w:rFonts w:ascii="Verdana" w:hAnsi="Verdana" w:cs="Arial"/>
+          <w:color w:val="00B050"/>
         </w:rPr>
         <w:t xml:space="preserve"> </w:t>
       </w:r>
       <w:r>
         <w:rPr>
           <w:rFonts w:ascii="Verdana" w:hAnsi="Verdana" w:cs="Arial"/>
-          <w:color w:val="222222"/>
-        </w:rPr>
-        <w:t>para os clientes</w:t>
-      </w:r>
-      <w:r>
-        <w:rPr>
-          <w:rFonts w:ascii="Verdana" w:hAnsi="Verdana" w:cs="Arial"/>
-          <w:color w:val="222222"/>
-        </w:rPr>
-        <w:t>.</w:t>
-      </w:r>
-      <w:r>
-        <w:rPr>
-          <w:rFonts w:ascii="Verdana" w:hAnsi="Verdana" w:cs="Arial"/>
-          <w:color w:val="222222"/>
-        </w:rPr>
-        <w:t xml:space="preserve"> (</w:t>
-      </w:r>
-      <w:proofErr w:type="gramStart"/>
-      <w:r>
-        <w:rPr>
-          <w:rFonts w:ascii="Verdana" w:hAnsi="Verdana" w:cs="Arial"/>
-          <w:color w:val="222222"/>
-        </w:rPr>
-        <w:t>direi</w:t>
-      </w:r>
-      <w:proofErr w:type="gramEnd"/>
-      <w:r>
-        <w:rPr>
-          <w:rFonts w:ascii="Verdana" w:hAnsi="Verdana" w:cs="Arial"/>
-          <w:color w:val="222222"/>
-        </w:rPr>
-        <w:t xml:space="preserve"> que isso será uma funcionalidade/tela do meu sistema de vendas)</w:t>
-      </w:r>
-    </w:p>
-    <w:p>
-      <w:pPr>
-        <w:spacing w:line="360" w:lineRule="auto"/>
-        <w:jc w:val="both"/>
-        <w:rPr>
-          <w:rFonts w:ascii="Verdana" w:hAnsi="Verdana" w:cs="Arial"/>
-          <w:color w:val="222222"/>
-        </w:rPr>
-      </w:pPr>
-      <w:r>
-        <w:rPr>
-          <w:rFonts w:ascii="Verdana" w:hAnsi="Verdana" w:cs="Arial"/>
-          <w:color w:val="222222"/>
-        </w:rPr>
-        <w:t>-</w:t>
-      </w:r>
-      <w:r>
-        <w:rPr>
-          <w:rFonts w:ascii="Verdana" w:hAnsi="Verdana" w:cs="Arial"/>
-          <w:color w:val="222222"/>
-        </w:rPr>
-        <w:t xml:space="preserve"> </w:t>
-      </w:r>
-      <w:r>
-        <w:rPr>
-          <w:rFonts w:ascii="Verdana" w:hAnsi="Verdana" w:cs="Arial"/>
-          <w:color w:val="222222"/>
+          <w:color w:val="00B050"/>
         </w:rPr>
         <w:t xml:space="preserve">Relatórios de acompanhamento. Relatórios como: </w:t>
       </w:r>
       <w:r>
         <w:rPr>
           <w:rFonts w:ascii="Verdana" w:hAnsi="Verdana" w:cs="Arial"/>
-          <w:color w:val="222222"/>
+          <w:color w:val="00B050"/>
         </w:rPr>
         <w:t>relatórios de vendas; produtos em estoque, produtos vencidos; rentabilidade, custos</w:t>
       </w:r>
       <w:r>
         <w:rPr>
           <w:rFonts w:ascii="Verdana" w:hAnsi="Verdana" w:cs="Arial"/>
-          <w:color w:val="222222"/>
+          <w:color w:val="00B050"/>
         </w:rPr>
         <w:t xml:space="preserve">.  </w:t>
       </w:r>
@@ -2715,8 +2706,6 @@
         </w:rPr>
         <w:t> </w:t>
       </w:r>
-      <w:bookmarkStart w:id="0" w:name="_GoBack"/>
-      <w:bookmarkEnd w:id="0"/>
     </w:p>
     <w:p>
       <w:pPr>
@@ -2818,15 +2807,7 @@
           <w:rFonts w:ascii="Verdana" w:hAnsi="Verdana" w:cs="Arial"/>
           <w:color w:val="222222"/>
         </w:rPr>
-        <w:t xml:space="preserve">Espera-se que ao final do trabalho de conclusão de curso o aluno entregue o documento Modelo de Projeto Arquitetural todo preenchido e entregue também uma prova de conceito (protótipo arquitetural) da arquitetura que contemple a implementação de alguns (2 ou 3) </w:t>
-      </w:r>
-      <w:r>
-        <w:rPr>
-          <w:rFonts w:ascii="Verdana" w:hAnsi="Verdana" w:cs="Arial"/>
-          <w:color w:val="222222"/>
-        </w:rPr>
-        <w:lastRenderedPageBreak/>
-        <w:t xml:space="preserve">casos de uso críticos para a arquitetura do sistema. </w:t>
+        <w:t xml:space="preserve">Espera-se que ao final do trabalho de conclusão de curso o aluno entregue o documento Modelo de Projeto Arquitetural todo preenchido e entregue também uma prova de conceito (protótipo arquitetural) da arquitetura que contemple a implementação de alguns (2 ou 3) casos de uso críticos para a arquitetura do sistema. </w:t>
       </w:r>
       <w:r>
         <w:rPr>
@@ -2984,7 +2965,7 @@
         <w:sz w:val="16"/>
         <w:szCs w:val="16"/>
       </w:rPr>
-      <w:t>3</w:t>
+      <w:t>1</w:t>
     </w:r>
     <w:r>
       <w:rPr>

</xml_diff>